<commit_message>
uploaded RASD v 0.6.4
</commit_message>
<xml_diff>
--- a/RASD/RASD-v0.6.3.docx
+++ b/RASD/RASD-v0.6.3.docx
@@ -11,6 +11,8 @@
           <w:spacing w:val="0"/>
         </w:rPr>
       </w:pPr>
+      <w:bookmarkStart w:id="0" w:name="_GoBack"/>
+      <w:bookmarkEnd w:id="0"/>
       <w:r>
         <w:t>RASD document</w:t>
       </w:r>
@@ -4439,195 +4441,326 @@
           <w:bCs/>
           <w:lang w:val="en-GB"/>
         </w:rPr>
-        <w:t xml:space="preserve">Description: </w:t>
-      </w:r>
-      <w:r>
-        <w:rPr>
-          <w:lang w:val="en-GB"/>
-        </w:rPr>
-        <w:t xml:space="preserve">The User discover a traffic violation and he wants to report this violation. So, he downloads the </w:t>
-      </w:r>
-      <w:proofErr w:type="spellStart"/>
-      <w:r>
-        <w:rPr>
-          <w:lang w:val="en-GB"/>
-        </w:rPr>
-        <w:t>SafeStreets</w:t>
-      </w:r>
-      <w:proofErr w:type="spellEnd"/>
-      <w:r>
-        <w:rPr>
-          <w:lang w:val="en-GB"/>
-        </w:rPr>
-        <w:t>’ App</w:t>
-      </w:r>
-      <w:r>
-        <w:rPr>
-          <w:lang w:val="en-GB"/>
-        </w:rPr>
-        <w:t xml:space="preserve"> on his smartphone</w:t>
-      </w:r>
-      <w:r>
-        <w:rPr>
-          <w:lang w:val="en-GB"/>
-        </w:rPr>
-        <w:t xml:space="preserve"> if he doesn’t have the App, then he registers himself in the System by providing his Document and his generality. After the System authentication </w:t>
-      </w:r>
-      <w:r>
-        <w:rPr>
-          <w:lang w:val="en-GB"/>
-        </w:rPr>
-        <w:t>the User starts to fill the report of the violations</w:t>
-      </w:r>
-      <w:r>
-        <w:rPr>
-          <w:lang w:val="en-GB"/>
-        </w:rPr>
-        <w:t xml:space="preserve"> (for example he has to take a photo with his smartphone)</w:t>
-      </w:r>
-      <w:r>
-        <w:rPr>
-          <w:lang w:val="en-GB"/>
-        </w:rPr>
-        <w:t>, and when he has finished the report, he send</w:t>
-      </w:r>
-      <w:r>
-        <w:rPr>
-          <w:lang w:val="en-GB"/>
-        </w:rPr>
-        <w:t>s</w:t>
-      </w:r>
-      <w:r>
-        <w:rPr>
-          <w:lang w:val="en-GB"/>
-        </w:rPr>
-        <w:t xml:space="preserve"> it to the </w:t>
-      </w:r>
-      <w:proofErr w:type="spellStart"/>
-      <w:r>
-        <w:rPr>
-          <w:lang w:val="en-GB"/>
-        </w:rPr>
-        <w:t>SafeStreets</w:t>
-      </w:r>
-      <w:proofErr w:type="spellEnd"/>
-      <w:r>
-        <w:rPr>
-          <w:lang w:val="en-GB"/>
-        </w:rPr>
-        <w:t>’ System, that elaborate it and store it.</w:t>
-      </w:r>
-    </w:p>
-    <w:p>
-      <w:pPr>
-        <w:rPr>
-          <w:lang w:val="en-GB"/>
-        </w:rPr>
-      </w:pPr>
+        <w:t>Description:</w:t>
+      </w:r>
       <w:r>
         <w:rPr>
           <w:b/>
           <w:bCs/>
           <w:lang w:val="en-GB"/>
         </w:rPr>
-        <w:t>Use Case Name:</w:t>
-      </w:r>
-      <w:r>
-        <w:rPr>
-          <w:lang w:val="en-GB"/>
-        </w:rPr>
         <w:t xml:space="preserve"> </w:t>
       </w:r>
+      <w:r>
+        <w:rPr>
+          <w:lang w:val="en-GB"/>
+        </w:rPr>
+        <w:t>Max is moving in the city, and he di</w:t>
+      </w:r>
+      <w:r>
+        <w:rPr>
+          <w:lang w:val="en-GB"/>
+        </w:rPr>
+        <w:t>scover</w:t>
+      </w:r>
+      <w:r>
+        <w:rPr>
+          <w:lang w:val="en-GB"/>
+        </w:rPr>
+        <w:t>s</w:t>
+      </w:r>
+      <w:r>
+        <w:rPr>
+          <w:lang w:val="en-GB"/>
+        </w:rPr>
+        <w:t xml:space="preserve"> a traffic violation</w:t>
+      </w:r>
+      <w:r>
+        <w:rPr>
+          <w:lang w:val="en-GB"/>
+        </w:rPr>
+        <w:t>, so</w:t>
+      </w:r>
+      <w:r>
+        <w:rPr>
+          <w:lang w:val="en-GB"/>
+        </w:rPr>
+        <w:t xml:space="preserve"> he wants to report this violation</w:t>
+      </w:r>
+      <w:r>
+        <w:rPr>
+          <w:lang w:val="en-GB"/>
+        </w:rPr>
+        <w:t xml:space="preserve"> to </w:t>
+      </w:r>
       <w:proofErr w:type="spellStart"/>
       <w:r>
         <w:rPr>
           <w:lang w:val="en-GB"/>
         </w:rPr>
-        <w:t>MunicipalityRegistration</w:t>
+        <w:t>SafeStreets</w:t>
       </w:r>
       <w:proofErr w:type="spellEnd"/>
       <w:r>
         <w:rPr>
           <w:lang w:val="en-GB"/>
         </w:rPr>
-        <w:br/>
-      </w:r>
+        <w:t xml:space="preserve">. So, he downloads the </w:t>
+      </w:r>
+      <w:proofErr w:type="spellStart"/>
+      <w:r>
+        <w:rPr>
+          <w:lang w:val="en-GB"/>
+        </w:rPr>
+        <w:t>SafeStreets</w:t>
+      </w:r>
+      <w:proofErr w:type="spellEnd"/>
+      <w:r>
+        <w:rPr>
+          <w:lang w:val="en-GB"/>
+        </w:rPr>
+        <w:t>’ App</w:t>
+      </w:r>
+      <w:r>
+        <w:rPr>
+          <w:lang w:val="en-GB"/>
+        </w:rPr>
+        <w:t xml:space="preserve"> on his smartphone</w:t>
+      </w:r>
+      <w:r>
+        <w:rPr>
+          <w:lang w:val="en-GB"/>
+        </w:rPr>
+        <w:t xml:space="preserve"> if he doesn’t have the App, then he registers himself in the System by providing his Document and his generality. After the System authentication </w:t>
+      </w:r>
+      <w:r>
+        <w:rPr>
+          <w:lang w:val="en-GB"/>
+        </w:rPr>
+        <w:t>the User</w:t>
+      </w:r>
+      <w:r>
+        <w:rPr>
+          <w:lang w:val="en-GB"/>
+        </w:rPr>
+        <w:t>, and it has verified Max’s identity, Max</w:t>
+      </w:r>
+      <w:r>
+        <w:rPr>
+          <w:lang w:val="en-GB"/>
+        </w:rPr>
+        <w:t xml:space="preserve"> starts to fill the report of the violations</w:t>
+      </w:r>
+      <w:r>
+        <w:rPr>
+          <w:lang w:val="en-GB"/>
+        </w:rPr>
+        <w:t xml:space="preserve"> (he has to take a photo with his smartphone</w:t>
+      </w:r>
+      <w:r>
+        <w:rPr>
+          <w:lang w:val="en-GB"/>
+        </w:rPr>
+        <w:t>, acquire the position, …</w:t>
+      </w:r>
+      <w:r>
+        <w:rPr>
+          <w:lang w:val="en-GB"/>
+        </w:rPr>
+        <w:t>)</w:t>
+      </w:r>
+      <w:r>
+        <w:rPr>
+          <w:lang w:val="en-GB"/>
+        </w:rPr>
+        <w:t>, and when he has finished the report he send</w:t>
+      </w:r>
+      <w:r>
+        <w:rPr>
+          <w:lang w:val="en-GB"/>
+        </w:rPr>
+        <w:t>s</w:t>
+      </w:r>
+      <w:r>
+        <w:rPr>
+          <w:lang w:val="en-GB"/>
+        </w:rPr>
+        <w:t xml:space="preserve"> it to the </w:t>
+      </w:r>
+      <w:proofErr w:type="spellStart"/>
+      <w:r>
+        <w:rPr>
+          <w:lang w:val="en-GB"/>
+        </w:rPr>
+        <w:t>SafeStreets</w:t>
+      </w:r>
+      <w:proofErr w:type="spellEnd"/>
+      <w:r>
+        <w:rPr>
+          <w:lang w:val="en-GB"/>
+        </w:rPr>
+        <w:t>’ System.</w:t>
+      </w:r>
+      <w:r>
+        <w:rPr>
+          <w:lang w:val="en-GB"/>
+        </w:rPr>
+        <w:t xml:space="preserve"> When the </w:t>
+      </w:r>
+      <w:proofErr w:type="spellStart"/>
+      <w:r>
+        <w:rPr>
+          <w:lang w:val="en-GB"/>
+        </w:rPr>
+        <w:t>SafeStreets</w:t>
+      </w:r>
+      <w:proofErr w:type="spellEnd"/>
+      <w:r>
+        <w:rPr>
+          <w:lang w:val="en-GB"/>
+        </w:rPr>
+        <w:t xml:space="preserve">’ System receives the report he elaborate it: it sends the picture to the License Plate Recognition Service, and he elaborate the position through the Maps Service, then if everything is all right it stores the notification and eventually he notifies the Municipality. Otherwise if some errors </w:t>
+      </w:r>
+      <w:proofErr w:type="gramStart"/>
+      <w:r>
+        <w:rPr>
+          <w:lang w:val="en-GB"/>
+        </w:rPr>
+        <w:t>occurs</w:t>
+      </w:r>
+      <w:proofErr w:type="gramEnd"/>
+      <w:r>
+        <w:rPr>
+          <w:lang w:val="en-GB"/>
+        </w:rPr>
+        <w:t>, the System notifies Max about the error and ask him to redo the operation.</w:t>
+      </w:r>
+    </w:p>
+    <w:p>
+      <w:pPr>
+        <w:rPr>
+          <w:lang w:val="en-GB"/>
+        </w:rPr>
+      </w:pPr>
       <w:r>
         <w:rPr>
           <w:b/>
           <w:bCs/>
           <w:lang w:val="en-GB"/>
         </w:rPr>
-        <w:t xml:space="preserve">Description: </w:t>
-      </w:r>
-      <w:r>
-        <w:rPr>
-          <w:lang w:val="en-GB"/>
-        </w:rPr>
-        <w:t xml:space="preserve">The Municipality wants to use the services of the </w:t>
+        <w:t>Use Case Name:</w:t>
+      </w:r>
+      <w:r>
+        <w:rPr>
+          <w:lang w:val="en-GB"/>
+        </w:rPr>
+        <w:t xml:space="preserve"> </w:t>
       </w:r>
       <w:proofErr w:type="spellStart"/>
       <w:r>
         <w:rPr>
           <w:lang w:val="en-GB"/>
         </w:rPr>
-        <w:t>SafeStreets</w:t>
+        <w:t>MunicipalityRegistration</w:t>
       </w:r>
       <w:proofErr w:type="spellEnd"/>
       <w:r>
         <w:rPr>
           <w:lang w:val="en-GB"/>
         </w:rPr>
-        <w:t xml:space="preserve">’ System, so he contacts the </w:t>
-      </w:r>
-      <w:proofErr w:type="spellStart"/>
-      <w:r>
-        <w:rPr>
-          <w:lang w:val="en-GB"/>
-        </w:rPr>
-        <w:t>SafeStreets’Organization</w:t>
-      </w:r>
-      <w:proofErr w:type="spellEnd"/>
-      <w:r>
-        <w:rPr>
-          <w:lang w:val="en-GB"/>
-        </w:rPr>
-        <w:t xml:space="preserve"> to elaborate a contract that gives to the Municipality a Contract Code. That Code </w:t>
-      </w:r>
-      <w:proofErr w:type="gramStart"/>
-      <w:r>
-        <w:rPr>
-          <w:lang w:val="en-GB"/>
-        </w:rPr>
-        <w:t>has to</w:t>
-      </w:r>
-      <w:proofErr w:type="gramEnd"/>
-      <w:r>
-        <w:rPr>
-          <w:lang w:val="en-GB"/>
-        </w:rPr>
-        <w:t xml:space="preserve"> be prompted during the registration of the Municipality, during the registration he has also to </w:t>
-      </w:r>
-      <w:r>
-        <w:rPr>
-          <w:lang w:val="en-GB"/>
-        </w:rPr>
-        <w:t>select an authentication method that will be used by all of his machines.</w:t>
-      </w:r>
-    </w:p>
-    <w:p>
-      <w:pPr>
-        <w:rPr>
-          <w:lang w:val="en-GB"/>
-        </w:rPr>
-      </w:pPr>
+        <w:br/>
+      </w:r>
       <w:r>
         <w:rPr>
           <w:b/>
           <w:bCs/>
           <w:lang w:val="en-GB"/>
         </w:rPr>
-        <w:t>Use Case Name:</w:t>
+        <w:t xml:space="preserve">Description: </w:t>
+      </w:r>
+      <w:r>
+        <w:rPr>
+          <w:lang w:val="en-GB"/>
+        </w:rPr>
+        <w:t>The Municipality</w:t>
+      </w:r>
+      <w:r>
+        <w:rPr>
+          <w:lang w:val="en-GB"/>
+        </w:rPr>
+        <w:t xml:space="preserve"> of Monza </w:t>
+      </w:r>
+      <w:r>
+        <w:rPr>
+          <w:lang w:val="en-GB"/>
+        </w:rPr>
+        <w:t xml:space="preserve">wants </w:t>
+      </w:r>
+      <w:r>
+        <w:rPr>
+          <w:lang w:val="en-GB"/>
+        </w:rPr>
+        <w:t>t</w:t>
+      </w:r>
+      <w:r>
+        <w:rPr>
+          <w:lang w:val="en-GB"/>
+        </w:rPr>
+        <w:t xml:space="preserve">o </w:t>
+      </w:r>
+      <w:r>
+        <w:rPr>
+          <w:lang w:val="en-GB"/>
+        </w:rPr>
+        <w:t xml:space="preserve">increase his effectiveness in discovering new violation. The Monza’s Municipality also discover that the number of people that are using the </w:t>
+      </w:r>
+      <w:proofErr w:type="spellStart"/>
+      <w:r>
+        <w:rPr>
+          <w:lang w:val="en-GB"/>
+        </w:rPr>
+        <w:t>SafeStreets</w:t>
+      </w:r>
+      <w:proofErr w:type="spellEnd"/>
+      <w:r>
+        <w:rPr>
+          <w:lang w:val="en-GB"/>
+        </w:rPr>
+        <w:t xml:space="preserve">’ App in the province is growing very fast. So, Monza’s Municipality decides to </w:t>
+      </w:r>
+      <w:r>
+        <w:rPr>
+          <w:lang w:val="en-GB"/>
+        </w:rPr>
+        <w:t xml:space="preserve">use the services of the </w:t>
+      </w:r>
+      <w:proofErr w:type="spellStart"/>
+      <w:r>
+        <w:rPr>
+          <w:lang w:val="en-GB"/>
+        </w:rPr>
+        <w:t>SafeStreets</w:t>
+      </w:r>
+      <w:proofErr w:type="spellEnd"/>
+      <w:r>
+        <w:rPr>
+          <w:lang w:val="en-GB"/>
+        </w:rPr>
+        <w:t xml:space="preserve">’ System, so he contacts the </w:t>
+      </w:r>
+      <w:proofErr w:type="spellStart"/>
+      <w:r>
+        <w:rPr>
+          <w:lang w:val="en-GB"/>
+        </w:rPr>
+        <w:t>SafeStreets</w:t>
+      </w:r>
+      <w:proofErr w:type="spellEnd"/>
+      <w:r>
+        <w:rPr>
+          <w:lang w:val="en-GB"/>
+        </w:rPr>
+        <w:t>’</w:t>
       </w:r>
       <w:r>
         <w:rPr>
@@ -4635,119 +4768,164 @@
         </w:rPr>
         <w:t xml:space="preserve"> </w:t>
       </w:r>
-      <w:proofErr w:type="spellStart"/>
-      <w:r>
-        <w:rPr>
-          <w:lang w:val="en-GB"/>
-        </w:rPr>
-        <w:t>UserDataAnalysis</w:t>
-      </w:r>
-      <w:proofErr w:type="spellEnd"/>
-      <w:r>
-        <w:rPr>
-          <w:lang w:val="en-GB"/>
-        </w:rPr>
-        <w:t xml:space="preserve"> </w:t>
-      </w:r>
-      <w:r>
-        <w:rPr>
-          <w:lang w:val="en-GB"/>
-        </w:rPr>
-        <w:tab/>
-      </w:r>
-      <w:r>
-        <w:rPr>
-          <w:lang w:val="en-GB"/>
-        </w:rPr>
-        <w:br/>
-      </w:r>
+      <w:r>
+        <w:rPr>
+          <w:lang w:val="en-GB"/>
+        </w:rPr>
+        <w:t xml:space="preserve">Organization to elaborate a contract that gives to the Municipality a Contract Code. That Code </w:t>
+      </w:r>
+      <w:r>
+        <w:rPr>
+          <w:lang w:val="en-GB"/>
+        </w:rPr>
+        <w:t>must</w:t>
+      </w:r>
+      <w:r>
+        <w:rPr>
+          <w:lang w:val="en-GB"/>
+        </w:rPr>
+        <w:t xml:space="preserve"> be prompted during the registration of the Municipality</w:t>
+      </w:r>
+      <w:r>
+        <w:rPr>
+          <w:lang w:val="en-GB"/>
+        </w:rPr>
+        <w:t xml:space="preserve"> at the registration portal. The Monza’s Municipality sends the code to the </w:t>
+      </w:r>
+    </w:p>
+    <w:p>
+      <w:pPr>
+        <w:rPr>
+          <w:lang w:val="en-GB"/>
+        </w:rPr>
+      </w:pPr>
       <w:r>
         <w:rPr>
           <w:b/>
           <w:bCs/>
           <w:lang w:val="en-GB"/>
         </w:rPr>
-        <w:t xml:space="preserve">Description: </w:t>
-      </w:r>
-      <w:r>
-        <w:rPr>
-          <w:lang w:val="en-GB"/>
-        </w:rPr>
-        <w:t xml:space="preserve">The signed-up User wants to make some analysis on the Data that the </w:t>
+        <w:t>Use Case Name:</w:t>
+      </w:r>
+      <w:r>
+        <w:rPr>
+          <w:lang w:val="en-GB"/>
+        </w:rPr>
+        <w:t xml:space="preserve"> </w:t>
       </w:r>
       <w:proofErr w:type="spellStart"/>
       <w:r>
         <w:rPr>
           <w:lang w:val="en-GB"/>
         </w:rPr>
-        <w:t>SafeStreets</w:t>
+        <w:t>UserDataAnalysis</w:t>
       </w:r>
       <w:proofErr w:type="spellEnd"/>
       <w:r>
         <w:rPr>
           <w:lang w:val="en-GB"/>
         </w:rPr>
-        <w:t xml:space="preserve">’ System have. So, he requests for some aggregate data, for example the most unsafe areas, or for the streets with the highest number of violations, then the System will checks the right to access the data, </w:t>
-      </w:r>
-      <w:r>
-        <w:rPr>
-          <w:lang w:val="en-GB"/>
-        </w:rPr>
-        <w:t>if a Municipality of the area is available than he will also retrieve the data from the violations made by the Municipality ,</w:t>
-      </w:r>
-      <w:r>
-        <w:rPr>
-          <w:lang w:val="en-GB"/>
-        </w:rPr>
-        <w:t xml:space="preserve">and he will sends the result to the User </w:t>
-      </w:r>
-      <w:r>
-        <w:rPr>
-          <w:lang w:val="en-GB"/>
-        </w:rPr>
-        <w:t>displayed on a map.</w:t>
-      </w:r>
-    </w:p>
-    <w:p>
-      <w:pPr>
-        <w:rPr>
-          <w:lang w:val="en-GB"/>
-        </w:rPr>
-      </w:pPr>
+        <w:t xml:space="preserve"> </w:t>
+      </w:r>
+      <w:r>
+        <w:rPr>
+          <w:lang w:val="en-GB"/>
+        </w:rPr>
+        <w:tab/>
+      </w:r>
+      <w:r>
+        <w:rPr>
+          <w:lang w:val="en-GB"/>
+        </w:rPr>
+        <w:br/>
+      </w:r>
       <w:r>
         <w:rPr>
           <w:b/>
           <w:bCs/>
           <w:lang w:val="en-GB"/>
         </w:rPr>
-        <w:t>Use Case Name:</w:t>
-      </w:r>
-      <w:r>
-        <w:rPr>
-          <w:lang w:val="en-GB"/>
-        </w:rPr>
-        <w:t xml:space="preserve"> </w:t>
+        <w:t xml:space="preserve">Description: </w:t>
+      </w:r>
+      <w:r>
+        <w:rPr>
+          <w:lang w:val="en-GB"/>
+        </w:rPr>
+        <w:t xml:space="preserve">The signed-up User wants to make some analysis on the Data that the </w:t>
       </w:r>
       <w:proofErr w:type="spellStart"/>
       <w:r>
         <w:rPr>
           <w:lang w:val="en-GB"/>
         </w:rPr>
-        <w:t>MunicipalityTicket</w:t>
+        <w:t>SafeStreets</w:t>
       </w:r>
       <w:proofErr w:type="spellEnd"/>
       <w:r>
         <w:rPr>
           <w:lang w:val="en-GB"/>
         </w:rPr>
-        <w:br/>
-      </w:r>
+        <w:t xml:space="preserve">’ System have. So, he requests for some aggregate data, for example the most unsafe areas, or for the streets with the highest number of violations, then the System will checks the right to access the data, </w:t>
+      </w:r>
+      <w:r>
+        <w:rPr>
+          <w:lang w:val="en-GB"/>
+        </w:rPr>
+        <w:t>if a Municipality of the area is available than he will also retrieve the data from the violations made by the Municipality ,</w:t>
+      </w:r>
+      <w:r>
+        <w:rPr>
+          <w:lang w:val="en-GB"/>
+        </w:rPr>
+        <w:t xml:space="preserve">and he will sends the result to the User </w:t>
+      </w:r>
+      <w:r>
+        <w:rPr>
+          <w:lang w:val="en-GB"/>
+        </w:rPr>
+        <w:t>displayed on a map.</w:t>
+      </w:r>
+    </w:p>
+    <w:p>
+      <w:pPr>
+        <w:rPr>
+          <w:lang w:val="en-GB"/>
+        </w:rPr>
+      </w:pPr>
       <w:r>
         <w:rPr>
           <w:b/>
           <w:bCs/>
           <w:lang w:val="en-GB"/>
         </w:rPr>
+        <w:t>Use Case Name:</w:t>
+      </w:r>
+      <w:r>
+        <w:rPr>
+          <w:lang w:val="en-GB"/>
+        </w:rPr>
+        <w:t xml:space="preserve"> </w:t>
+      </w:r>
+      <w:proofErr w:type="spellStart"/>
+      <w:r>
+        <w:rPr>
+          <w:lang w:val="en-GB"/>
+        </w:rPr>
+        <w:t>MunicipalityTicket</w:t>
+      </w:r>
+      <w:proofErr w:type="spellEnd"/>
+      <w:r>
+        <w:rPr>
+          <w:lang w:val="en-GB"/>
+        </w:rPr>
+        <w:br/>
+      </w:r>
+      <w:r>
+        <w:rPr>
+          <w:b/>
+          <w:bCs/>
+          <w:lang w:val="en-GB"/>
+        </w:rPr>
         <w:t xml:space="preserve">Description: </w:t>
       </w:r>
       <w:r>
@@ -4768,15 +4946,7 @@
         <w:rPr>
           <w:lang w:val="en-GB"/>
         </w:rPr>
-        <w:t xml:space="preserve"> System. In order to do so, the Municipality signs in the System and after he requests for a pull of the requested violations, the System then will check</w:t>
-      </w:r>
-      <w:bookmarkStart w:id="0" w:name="_GoBack"/>
-      <w:bookmarkEnd w:id="0"/>
-      <w:r>
-        <w:rPr>
-          <w:lang w:val="en-GB"/>
-        </w:rPr>
-        <w:t xml:space="preserve"> the request of the Municipality and he will sends only the </w:t>
+        <w:t xml:space="preserve"> System. In order to do so, the Municipality signs in the System and after he requests for a pull of the requested violations, the System then will check the request of the Municipality and he will sends only the </w:t>
       </w:r>
       <w:r>
         <w:rPr>
@@ -5171,6 +5341,7 @@
         <w:rPr>
           <w:lang w:val="en-GB"/>
         </w:rPr>
+        <w:lastRenderedPageBreak/>
         <w:t xml:space="preserve">The system contacts a Document </w:t>
       </w:r>
       <w:r>
@@ -5359,7 +5530,6 @@
           <w:szCs w:val="28"/>
           <w:lang w:val="en-GB"/>
         </w:rPr>
-        <w:lastRenderedPageBreak/>
         <w:t>User Login</w:t>
       </w:r>
     </w:p>
@@ -6185,6 +6355,7 @@
           <w:szCs w:val="28"/>
           <w:lang w:val="en-GB"/>
         </w:rPr>
+        <w:lastRenderedPageBreak/>
         <w:t>Analysis Request</w:t>
       </w:r>
     </w:p>
@@ -6334,7 +6505,6 @@
           <w:szCs w:val="20"/>
           <w:lang w:val="en-GB"/>
         </w:rPr>
-        <w:lastRenderedPageBreak/>
         <w:t>The System receives the request and verifies the right of access of the requested query</w:t>
       </w:r>
     </w:p>
@@ -7159,6 +7329,7 @@
         <w:rPr>
           <w:lang w:val="en-GB"/>
         </w:rPr>
+        <w:lastRenderedPageBreak/>
         <w:t>The Municipality is informed of the operation’s success</w:t>
       </w:r>
     </w:p>
@@ -8019,6 +8190,7 @@
           <w:rFonts w:ascii="Calibri" w:hAnsi="Calibri" w:cs="Calibri"/>
           <w:lang w:val="en-GB"/>
         </w:rPr>
+        <w:lastRenderedPageBreak/>
         <w:t>D7: The chain of custody of the violation is never broken if and only if the information about the violation is never altered.</w:t>
       </w:r>
     </w:p>
@@ -8125,7 +8297,6 @@
           <w:rFonts w:ascii="Calibri" w:hAnsi="Calibri" w:cs="Calibri"/>
           <w:lang w:val="en-GB"/>
         </w:rPr>
-        <w:lastRenderedPageBreak/>
         <w:t>R15: The system must calculate the most unsafe areas.</w:t>
       </w:r>
     </w:p>
@@ -8645,6 +8816,7 @@
         <w:rPr>
           <w:lang w:val="en-GB"/>
         </w:rPr>
+        <w:lastRenderedPageBreak/>
         <w:t xml:space="preserve">Software </w:t>
       </w:r>
       <w:r>
@@ -8737,7 +8909,6 @@
         <w:rPr>
           <w:lang w:val="en-GB"/>
         </w:rPr>
-        <w:lastRenderedPageBreak/>
         <w:t>Security</w:t>
       </w:r>
     </w:p>
@@ -11876,6 +12047,7 @@
     <w:lsdException w:name="HTML Sample" w:semiHidden="1" w:unhideWhenUsed="1"/>
     <w:lsdException w:name="HTML Typewriter" w:semiHidden="1" w:unhideWhenUsed="1"/>
     <w:lsdException w:name="HTML Variable" w:semiHidden="1" w:unhideWhenUsed="1"/>
+    <w:lsdException w:name="Normal Table" w:semiHidden="1" w:unhideWhenUsed="1"/>
     <w:lsdException w:name="annotation subject" w:semiHidden="1" w:unhideWhenUsed="1"/>
     <w:lsdException w:name="No List" w:semiHidden="1" w:unhideWhenUsed="1"/>
     <w:lsdException w:name="Outline List 1" w:semiHidden="1" w:unhideWhenUsed="1"/>
@@ -11921,9 +12093,11 @@
     <w:lsdException w:name="Table Subtle 1" w:semiHidden="1" w:unhideWhenUsed="1"/>
     <w:lsdException w:name="Table Subtle 2" w:semiHidden="1" w:unhideWhenUsed="1"/>
     <w:lsdException w:name="Table Web 1" w:semiHidden="1" w:unhideWhenUsed="1"/>
+    <w:lsdException w:name="Table Web 2" w:semiHidden="1" w:unhideWhenUsed="1"/>
     <w:lsdException w:name="Table Web 3" w:semiHidden="1" w:unhideWhenUsed="1"/>
     <w:lsdException w:name="Balloon Text" w:semiHidden="1" w:unhideWhenUsed="1"/>
     <w:lsdException w:name="Table Grid" w:uiPriority="39"/>
+    <w:lsdException w:name="Table Theme" w:semiHidden="1" w:unhideWhenUsed="1"/>
     <w:lsdException w:name="Placeholder Text" w:semiHidden="1"/>
     <w:lsdException w:name="No Spacing" w:uiPriority="1" w:qFormat="1"/>
     <w:lsdException w:name="Light Shading" w:uiPriority="60"/>
@@ -13266,7 +13440,7 @@
 </file>
 
 <file path=customXml/itemProps1.xml><?xml version="1.0" encoding="utf-8"?>
-<ds:datastoreItem xmlns:ds="http://schemas.openxmlformats.org/officeDocument/2006/customXml" ds:itemID="{99AFEA2D-4EE0-4FBB-9633-B8E79710EA88}">
+<ds:datastoreItem xmlns:ds="http://schemas.openxmlformats.org/officeDocument/2006/customXml" ds:itemID="{F652B2A3-7676-4D76-92BC-E99C2A8C4CB8}">
   <ds:schemaRefs>
     <ds:schemaRef ds:uri="http://schemas.openxmlformats.org/officeDocument/2006/bibliography"/>
   </ds:schemaRefs>

</xml_diff>